<commit_message>
working on optimizing gui response to rezising
</commit_message>
<xml_diff>
--- a/analysis and design/usermanual.docx
+++ b/analysis and design/usermanual.docx
@@ -66,14 +66,50 @@
         <w:rPr>
           <w:sz w:val="24"/>
           <w:szCs w:val="24"/>
-        </w:rPr>
-      </w:pPr>
-      <w:r>
-        <w:rPr>
-          <w:sz w:val="24"/>
-          <w:szCs w:val="24"/>
-        </w:rPr>
-        <w:t>Matlab 12 or later</w:t>
+          <w:lang w:val="en-US"/>
+        </w:rPr>
+      </w:pPr>
+      <w:proofErr w:type="spellStart"/>
+      <w:r>
+        <w:rPr>
+          <w:sz w:val="24"/>
+          <w:szCs w:val="24"/>
+          <w:lang w:val="en-US"/>
+        </w:rPr>
+        <w:t>Matlab</w:t>
+      </w:r>
+      <w:proofErr w:type="spellEnd"/>
+      <w:r>
+        <w:rPr>
+          <w:sz w:val="24"/>
+          <w:szCs w:val="24"/>
+          <w:lang w:val="en-US"/>
+        </w:rPr>
+        <w:t xml:space="preserve"> 12 or later</w:t>
+      </w:r>
+      <w:r>
+        <w:rPr>
+          <w:sz w:val="24"/>
+          <w:szCs w:val="24"/>
+          <w:lang w:val="en-US"/>
+        </w:rPr>
+        <w:t xml:space="preserve"> (might work with 2010</w:t>
+      </w:r>
+      <w:r>
+        <w:rPr>
+          <w:sz w:val="24"/>
+          <w:szCs w:val="24"/>
+          <w:lang w:val="en-US"/>
+        </w:rPr>
+        <w:t>-11</w:t>
+      </w:r>
+      <w:r>
+        <w:rPr>
+          <w:sz w:val="24"/>
+          <w:szCs w:val="24"/>
+          <w:lang w:val="en-US"/>
+        </w:rPr>
+        <w:t xml:space="preserve"> but tested on 2009 and does not work)</w:t>
       </w:r>
     </w:p>
     <w:p>
@@ -100,10 +136,58 @@
     <w:p>
       <w:pPr>
         <w:pStyle w:val="ListParagraph"/>
-        <w:spacing w:line="240" w:lineRule="auto"/>
-        <w:rPr>
-          <w:sz w:val="24"/>
-          <w:szCs w:val="24"/>
+        <w:numPr>
+          <w:ilvl w:val="0"/>
+          <w:numId w:val="3"/>
+        </w:numPr>
+        <w:spacing w:line="240" w:lineRule="auto"/>
+        <w:rPr>
+          <w:sz w:val="24"/>
+          <w:szCs w:val="24"/>
+          <w:lang w:val="en-US"/>
+        </w:rPr>
+      </w:pPr>
+      <w:r>
+        <w:rPr>
+          <w:sz w:val="24"/>
+          <w:szCs w:val="24"/>
+          <w:lang w:val="en-US"/>
+        </w:rPr>
+        <w:t>Micro</w:t>
+      </w:r>
+      <w:r>
+        <w:rPr>
+          <w:sz w:val="24"/>
+          <w:szCs w:val="24"/>
+          <w:lang w:val="en-US"/>
+        </w:rPr>
+        <w:t xml:space="preserve">soft word (only required for the </w:t>
+      </w:r>
+      <w:r>
+        <w:rPr>
+          <w:sz w:val="24"/>
+          <w:szCs w:val="24"/>
+          <w:lang w:val="en-US"/>
+        </w:rPr>
+        <w:t>function ”Export metadata”</w:t>
+      </w:r>
+      <w:r>
+        <w:rPr>
+          <w:sz w:val="24"/>
+          <w:szCs w:val="24"/>
+          <w:lang w:val="en-US"/>
+        </w:rPr>
+        <w:t>)</w:t>
+      </w:r>
+    </w:p>
+    <w:p>
+      <w:pPr>
+        <w:pStyle w:val="ListParagraph"/>
+        <w:spacing w:line="240" w:lineRule="auto"/>
+        <w:rPr>
+          <w:sz w:val="24"/>
+          <w:szCs w:val="24"/>
+          <w:lang w:val="en-US"/>
         </w:rPr>
       </w:pPr>
     </w:p>
@@ -200,8 +284,18 @@
           <w:szCs w:val="24"/>
           <w:lang w:val="en-US"/>
         </w:rPr>
-        <w:t>Open matlab</w:t>
-      </w:r>
+        <w:t xml:space="preserve">Open </w:t>
+      </w:r>
+      <w:proofErr w:type="spellStart"/>
+      <w:r>
+        <w:rPr>
+          <w:sz w:val="24"/>
+          <w:szCs w:val="24"/>
+          <w:lang w:val="en-US"/>
+        </w:rPr>
+        <w:t>matlab</w:t>
+      </w:r>
+      <w:proofErr w:type="spellEnd"/>
     </w:p>
     <w:p>
       <w:pPr>
@@ -246,7 +340,25 @@
           <w:szCs w:val="24"/>
           <w:lang w:val="en-US"/>
         </w:rPr>
-        <w:t>Done! Launch the program by typing “main” in the Matlab command window</w:t>
+        <w:t xml:space="preserve">Done! Launch the program by typing “main” in the </w:t>
+      </w:r>
+      <w:proofErr w:type="spellStart"/>
+      <w:r>
+        <w:rPr>
+          <w:sz w:val="24"/>
+          <w:szCs w:val="24"/>
+          <w:lang w:val="en-US"/>
+        </w:rPr>
+        <w:t>Matlab</w:t>
+      </w:r>
+      <w:proofErr w:type="spellEnd"/>
+      <w:r>
+        <w:rPr>
+          <w:sz w:val="24"/>
+          <w:szCs w:val="24"/>
+          <w:lang w:val="en-US"/>
+        </w:rPr>
+        <w:t xml:space="preserve"> command window</w:t>
       </w:r>
     </w:p>
     <w:p>
@@ -256,6 +368,7 @@
           <w:b/>
           <w:sz w:val="28"/>
           <w:szCs w:val="28"/>
+          <w:lang w:val="en-US"/>
         </w:rPr>
       </w:pPr>
       <w:r>
@@ -263,6 +376,7 @@
           <w:b/>
           <w:sz w:val="28"/>
           <w:szCs w:val="28"/>
+          <w:lang w:val="en-US"/>
         </w:rPr>
         <w:t>Usage</w:t>
       </w:r>
@@ -274,13 +388,15 @@
           <w:b/>
           <w:sz w:val="24"/>
           <w:szCs w:val="24"/>
-        </w:rPr>
-      </w:pPr>
-      <w:r>
-        <w:rPr>
-          <w:b/>
-          <w:sz w:val="24"/>
-          <w:szCs w:val="24"/>
+          <w:lang w:val="en-US"/>
+        </w:rPr>
+      </w:pPr>
+      <w:r>
+        <w:rPr>
+          <w:b/>
+          <w:sz w:val="24"/>
+          <w:szCs w:val="24"/>
+          <w:lang w:val="en-US"/>
         </w:rPr>
         <w:t>Importing data</w:t>
       </w:r>
@@ -300,7 +416,25 @@
           <w:szCs w:val="24"/>
           <w:lang w:val="en-US"/>
         </w:rPr>
-        <w:t xml:space="preserve">As a new user of ”main” </w:t>
+        <w:t xml:space="preserve">As a new user </w:t>
+      </w:r>
+      <w:proofErr w:type="gramStart"/>
+      <w:r>
+        <w:rPr>
+          <w:sz w:val="24"/>
+          <w:szCs w:val="24"/>
+          <w:lang w:val="en-US"/>
+        </w:rPr>
+        <w:t>of ”</w:t>
+      </w:r>
+      <w:proofErr w:type="gramEnd"/>
+      <w:r>
+        <w:rPr>
+          <w:sz w:val="24"/>
+          <w:szCs w:val="24"/>
+          <w:lang w:val="en-US"/>
+        </w:rPr>
+        <w:t xml:space="preserve">main” </w:t>
       </w:r>
       <w:r>
         <w:rPr>
@@ -414,7 +548,43 @@
           <w:szCs w:val="24"/>
           <w:lang w:val="en-US"/>
         </w:rPr>
-        <w:t xml:space="preserve">. The user needs to select what data type to load (only one type can be loaded at a time) and then which folder to search in. Here it is important to note that the user do not need to select exactly the folder where the data is stored as long as it is a parent folder to the datafolder. Then “main” will automatically load all data from all subfolders matching the selected type into the program. </w:t>
+        <w:t xml:space="preserve">. The user needs to select what data type to load (only one type can be loaded at a time) and then which folder to search in. Here it is important to note that the </w:t>
+      </w:r>
+      <w:proofErr w:type="gramStart"/>
+      <w:r>
+        <w:rPr>
+          <w:sz w:val="24"/>
+          <w:szCs w:val="24"/>
+          <w:lang w:val="en-US"/>
+        </w:rPr>
+        <w:t>user do</w:t>
+      </w:r>
+      <w:proofErr w:type="gramEnd"/>
+      <w:r>
+        <w:rPr>
+          <w:sz w:val="24"/>
+          <w:szCs w:val="24"/>
+          <w:lang w:val="en-US"/>
+        </w:rPr>
+        <w:t xml:space="preserve"> not need to select exactly the folder where the data is stored as long as it is a parent folder to the </w:t>
+      </w:r>
+      <w:proofErr w:type="spellStart"/>
+      <w:r>
+        <w:rPr>
+          <w:sz w:val="24"/>
+          <w:szCs w:val="24"/>
+          <w:lang w:val="en-US"/>
+        </w:rPr>
+        <w:t>datafolder</w:t>
+      </w:r>
+      <w:proofErr w:type="spellEnd"/>
+      <w:r>
+        <w:rPr>
+          <w:sz w:val="24"/>
+          <w:szCs w:val="24"/>
+          <w:lang w:val="en-US"/>
+        </w:rPr>
+        <w:t xml:space="preserve">. Then “main” will automatically load all data from all subfolders matching the selected type into the program. </w:t>
       </w:r>
     </w:p>
     <w:p>
@@ -450,45 +620,15 @@
           <w:szCs w:val="24"/>
           <w:lang w:val="en-US"/>
         </w:rPr>
-        <w:t xml:space="preserve">If the user wants all observations from one specific date she can select the folder corresponding to that date and only that data will be loaded. </w:t>
-      </w:r>
-    </w:p>
-    <w:p>
-      <w:pPr>
-        <w:spacing w:line="240" w:lineRule="auto"/>
-        <w:rPr>
-          <w:b/>
-          <w:sz w:val="24"/>
-          <w:szCs w:val="24"/>
-          <w:lang w:val="en-US"/>
-        </w:rPr>
-      </w:pPr>
-      <w:r>
-        <w:rPr>
-          <w:b/>
-          <w:sz w:val="24"/>
-          <w:szCs w:val="24"/>
-          <w:lang w:val="en-US"/>
-        </w:rPr>
-        <w:t>Managing data</w:t>
-      </w:r>
-    </w:p>
-    <w:p>
-      <w:pPr>
-        <w:spacing w:line="240" w:lineRule="auto"/>
-        <w:rPr>
-          <w:sz w:val="24"/>
-          <w:szCs w:val="24"/>
-          <w:lang w:val="en-US"/>
-        </w:rPr>
-      </w:pPr>
-      <w:r>
-        <w:rPr>
-          <w:sz w:val="24"/>
-          <w:szCs w:val="24"/>
-          <w:lang w:val="en-US"/>
-        </w:rPr>
-        <w:t>A</w:t>
+        <w:t>If the user wants all observations from one specific date she can select the folder corresponding to that date and</w:t>
+      </w:r>
+      <w:r>
+        <w:rPr>
+          <w:sz w:val="24"/>
+          <w:szCs w:val="24"/>
+          <w:lang w:val="en-US"/>
+        </w:rPr>
+        <w:t xml:space="preserve"> only that data will be loaded.</w:t>
       </w:r>
     </w:p>
     <w:p>
@@ -526,8 +666,76 @@
           <w:szCs w:val="24"/>
           <w:lang w:val="en-US"/>
         </w:rPr>
+        <w:t>Exporting the data to an excel file is a trivial step, as the data is loaded into the system. The user can simply press “Export” and then select a</w:t>
+      </w:r>
+      <w:r>
+        <w:rPr>
+          <w:sz w:val="24"/>
+          <w:szCs w:val="24"/>
+          <w:lang w:val="en-US"/>
+        </w:rPr>
+        <w:t>n</w:t>
+      </w:r>
+      <w:r>
+        <w:rPr>
+          <w:sz w:val="24"/>
+          <w:szCs w:val="24"/>
+          <w:lang w:val="en-US"/>
+        </w:rPr>
+        <w:t xml:space="preserve"> </w:t>
+      </w:r>
+      <w:proofErr w:type="spellStart"/>
+      <w:r>
+        <w:rPr>
+          <w:sz w:val="24"/>
+          <w:szCs w:val="24"/>
+          <w:lang w:val="en-US"/>
+        </w:rPr>
+        <w:t>xls</w:t>
+      </w:r>
+      <w:proofErr w:type="spellEnd"/>
+      <w:r>
+        <w:rPr>
+          <w:sz w:val="24"/>
+          <w:szCs w:val="24"/>
+          <w:lang w:val="en-US"/>
+        </w:rPr>
+        <w:t>-</w:t>
+      </w:r>
+      <w:r>
+        <w:rPr>
+          <w:sz w:val="24"/>
+          <w:szCs w:val="24"/>
+          <w:lang w:val="en-US"/>
+        </w:rPr>
+        <w:t xml:space="preserve">file to export </w:t>
+      </w:r>
+      <w:proofErr w:type="gramStart"/>
+      <w:r>
+        <w:rPr>
+          <w:sz w:val="24"/>
+          <w:szCs w:val="24"/>
+          <w:lang w:val="en-US"/>
+        </w:rPr>
+        <w:t>to,</w:t>
+      </w:r>
+      <w:proofErr w:type="gramEnd"/>
+      <w:r>
+        <w:rPr>
+          <w:sz w:val="24"/>
+          <w:szCs w:val="24"/>
+          <w:lang w:val="en-US"/>
+        </w:rPr>
+        <w:t xml:space="preserve"> this file can either be </w:t>
+      </w:r>
+      <w:r>
+        <w:rPr>
+          <w:sz w:val="24"/>
+          <w:szCs w:val="24"/>
+          <w:lang w:val="en-US"/>
+        </w:rPr>
         <w:lastRenderedPageBreak/>
-        <w:t xml:space="preserve">Exporting the data to an excel file is a trivial step, as the data is loaded into the system. The user can simply press “Export” and then select a xls file to export to, this file can either be an existing one or a new file. If the </w:t>
+        <w:t xml:space="preserve">an existing one or a new file. If the </w:t>
       </w:r>
       <w:r>
         <w:rPr>
@@ -544,6 +752,76 @@
           <w:lang w:val="en-US"/>
         </w:rPr>
         <w:t xml:space="preserve"> the old data will not be overwritten but rather the new data will be appended to the file. </w:t>
+      </w:r>
+    </w:p>
+    <w:p>
+      <w:pPr>
+        <w:spacing w:line="240" w:lineRule="auto"/>
+        <w:rPr>
+          <w:b/>
+          <w:sz w:val="24"/>
+          <w:szCs w:val="24"/>
+          <w:lang w:val="en-US"/>
+        </w:rPr>
+      </w:pPr>
+      <w:r>
+        <w:rPr>
+          <w:b/>
+          <w:sz w:val="24"/>
+          <w:szCs w:val="24"/>
+          <w:lang w:val="en-US"/>
+        </w:rPr>
+        <w:t>Export metadata</w:t>
+      </w:r>
+    </w:p>
+    <w:p>
+      <w:pPr>
+        <w:spacing w:line="240" w:lineRule="auto"/>
+        <w:rPr>
+          <w:sz w:val="24"/>
+          <w:szCs w:val="24"/>
+          <w:lang w:val="en-US"/>
+        </w:rPr>
+      </w:pPr>
+      <w:r>
+        <w:rPr>
+          <w:sz w:val="24"/>
+          <w:szCs w:val="24"/>
+          <w:lang w:val="en-US"/>
+        </w:rPr>
+        <w:t>There is a function for exporting the contents of the data folder to a word document, effectively creating a more transparent view over the data</w:t>
+      </w:r>
+      <w:r>
+        <w:rPr>
+          <w:sz w:val="24"/>
+          <w:szCs w:val="24"/>
+          <w:lang w:val="en-US"/>
+        </w:rPr>
+        <w:t>. To do this, just select “File”</w:t>
+      </w:r>
+      <w:r>
+        <w:rPr>
+          <w:sz w:val="24"/>
+          <w:szCs w:val="24"/>
+          <w:lang w:val="en-US"/>
+        </w:rPr>
+        <w:sym w:font="Wingdings" w:char="F0E0"/>
+      </w:r>
+      <w:r>
+        <w:rPr>
+          <w:sz w:val="24"/>
+          <w:szCs w:val="24"/>
+          <w:lang w:val="en-US"/>
+        </w:rPr>
+        <w:t>”Export metadata”</w:t>
+      </w:r>
+      <w:r>
+        <w:rPr>
+          <w:sz w:val="24"/>
+          <w:szCs w:val="24"/>
+          <w:lang w:val="en-US"/>
+        </w:rPr>
+        <w:t xml:space="preserve"> and wait for the word document to be written and closed. </w:t>
       </w:r>
     </w:p>
     <w:p>
@@ -563,6 +841,7 @@
           <w:b/>
           <w:sz w:val="28"/>
           <w:szCs w:val="28"/>
+          <w:lang w:val="en-US"/>
         </w:rPr>
       </w:pPr>
       <w:r>
@@ -570,6 +849,7 @@
           <w:b/>
           <w:sz w:val="28"/>
           <w:szCs w:val="28"/>
+          <w:lang w:val="en-US"/>
         </w:rPr>
         <w:t>For advanced users</w:t>
       </w:r>
@@ -581,13 +861,15 @@
           <w:b/>
           <w:sz w:val="24"/>
           <w:szCs w:val="24"/>
-        </w:rPr>
-      </w:pPr>
-      <w:r>
-        <w:rPr>
-          <w:b/>
-          <w:sz w:val="24"/>
-          <w:szCs w:val="24"/>
+          <w:lang w:val="en-US"/>
+        </w:rPr>
+      </w:pPr>
+      <w:r>
+        <w:rPr>
+          <w:b/>
+          <w:sz w:val="24"/>
+          <w:szCs w:val="24"/>
+          <w:lang w:val="en-US"/>
         </w:rPr>
         <w:t>Class tree</w:t>
       </w:r>
@@ -700,28 +982,257 @@
       <w:pPr>
         <w:spacing w:line="240" w:lineRule="auto"/>
         <w:rPr>
-          <w:sz w:val="24"/>
-          <w:szCs w:val="24"/>
-          <w:lang w:val="en-US"/>
-        </w:rPr>
-      </w:pPr>
-      <w:r>
-        <w:rPr>
-          <w:sz w:val="24"/>
-          <w:szCs w:val="24"/>
-          <w:lang w:val="en-US"/>
-        </w:rPr>
-        <w:t xml:space="preserve">The Observation object is maybe the most important class of the program as it is the internal representation of what an observation is. It uses a cell array to store all data, just using a matrix was considered as it would have made operations on the data simpler. But since </w:t>
-      </w:r>
-      <w:r>
-        <w:rPr>
+          <w:b/>
+          <w:sz w:val="24"/>
+          <w:szCs w:val="24"/>
+          <w:lang w:val="en-US"/>
+        </w:rPr>
+      </w:pPr>
+      <w:r>
+        <w:rPr>
+          <w:b/>
           <w:sz w:val="24"/>
           <w:szCs w:val="24"/>
           <w:lang w:val="en-US"/>
         </w:rPr>
         <w:lastRenderedPageBreak/>
-        <w:t>matrices only stores integers using a cell was the only way I could keep all the information in one structure.</w:t>
-      </w:r>
+        <w:t>Observation</w:t>
+      </w:r>
+    </w:p>
+    <w:p>
+      <w:pPr>
+        <w:spacing w:line="240" w:lineRule="auto"/>
+        <w:rPr>
+          <w:sz w:val="24"/>
+          <w:szCs w:val="24"/>
+          <w:lang w:val="en-US"/>
+        </w:rPr>
+      </w:pPr>
+      <w:r>
+        <w:rPr>
+          <w:sz w:val="24"/>
+          <w:szCs w:val="24"/>
+          <w:lang w:val="en-US"/>
+        </w:rPr>
+        <w:t>The Observation object is maybe the most important class of the program as it is the internal representation of what an observation is. It uses a cell array to store all data, just using a matrix was considered as it would have made operations on the data simpler. But since matrices only stores integers using a cell was the only way I could keep all the information in one structure.</w:t>
+      </w:r>
+    </w:p>
+    <w:p>
+      <w:pPr>
+        <w:spacing w:line="240" w:lineRule="auto"/>
+        <w:rPr>
+          <w:b/>
+          <w:sz w:val="24"/>
+          <w:szCs w:val="24"/>
+          <w:lang w:val="en-US"/>
+        </w:rPr>
+      </w:pPr>
+      <w:proofErr w:type="spellStart"/>
+      <w:r>
+        <w:rPr>
+          <w:b/>
+          <w:sz w:val="24"/>
+          <w:szCs w:val="24"/>
+          <w:lang w:val="en-US"/>
+        </w:rPr>
+        <w:t>Data</w:t>
+      </w:r>
+      <w:r>
+        <w:rPr>
+          <w:b/>
+          <w:sz w:val="24"/>
+          <w:szCs w:val="24"/>
+          <w:lang w:val="en-US"/>
+        </w:rPr>
+        <w:t>A</w:t>
+      </w:r>
+      <w:r>
+        <w:rPr>
+          <w:b/>
+          <w:sz w:val="24"/>
+          <w:szCs w:val="24"/>
+          <w:lang w:val="en-US"/>
+        </w:rPr>
+        <w:t>dapters</w:t>
+      </w:r>
+      <w:proofErr w:type="spellEnd"/>
+    </w:p>
+    <w:p>
+      <w:pPr>
+        <w:spacing w:line="240" w:lineRule="auto"/>
+        <w:rPr>
+          <w:sz w:val="24"/>
+          <w:szCs w:val="24"/>
+          <w:lang w:val="en-US"/>
+        </w:rPr>
+      </w:pPr>
+      <w:r>
+        <w:rPr>
+          <w:sz w:val="24"/>
+          <w:szCs w:val="24"/>
+          <w:lang w:val="en-US"/>
+        </w:rPr>
+        <w:t>The different data adapters contain the code for reading the raw data from source-files and parsing them accordingly.</w:t>
+      </w:r>
+      <w:r>
+        <w:rPr>
+          <w:sz w:val="24"/>
+          <w:szCs w:val="24"/>
+          <w:lang w:val="en-US"/>
+        </w:rPr>
+        <w:t xml:space="preserve"> The code for the more complex ones can be quite messy but this is where to look if the format of the input changes. </w:t>
+      </w:r>
+      <w:r>
+        <w:rPr>
+          <w:sz w:val="24"/>
+          <w:szCs w:val="24"/>
+          <w:lang w:val="en-US"/>
+        </w:rPr>
+        <w:br/>
+      </w:r>
+      <w:r>
+        <w:rPr>
+          <w:sz w:val="24"/>
+          <w:szCs w:val="24"/>
+          <w:lang w:val="en-US"/>
+        </w:rPr>
+        <w:br/>
+        <w:t xml:space="preserve">It is important that the output of the </w:t>
+      </w:r>
+      <w:proofErr w:type="spellStart"/>
+      <w:r>
+        <w:rPr>
+          <w:sz w:val="24"/>
+          <w:szCs w:val="24"/>
+          <w:lang w:val="en-US"/>
+        </w:rPr>
+        <w:t>getDataObject</w:t>
+      </w:r>
+      <w:proofErr w:type="spellEnd"/>
+      <w:r>
+        <w:rPr>
+          <w:sz w:val="24"/>
+          <w:szCs w:val="24"/>
+          <w:lang w:val="en-US"/>
+        </w:rPr>
+        <w:t xml:space="preserve"> that is a function in all </w:t>
+      </w:r>
+      <w:r>
+        <w:rPr>
+          <w:sz w:val="24"/>
+          <w:szCs w:val="24"/>
+          <w:lang w:val="en-US"/>
+        </w:rPr>
+        <w:t>data adapters</w:t>
+      </w:r>
+      <w:r>
+        <w:rPr>
+          <w:sz w:val="24"/>
+          <w:szCs w:val="24"/>
+          <w:lang w:val="en-US"/>
+        </w:rPr>
+        <w:t xml:space="preserve"> is a Observation object.</w:t>
+      </w:r>
+      <w:r>
+        <w:rPr>
+          <w:sz w:val="24"/>
+          <w:szCs w:val="24"/>
+          <w:lang w:val="en-US"/>
+        </w:rPr>
+        <w:t xml:space="preserve"> This way the code can be changed within the adapter as long as it follows that simple requirement.</w:t>
+      </w:r>
+    </w:p>
+    <w:p>
+      <w:pPr>
+        <w:spacing w:line="240" w:lineRule="auto"/>
+        <w:rPr>
+          <w:b/>
+          <w:sz w:val="24"/>
+          <w:szCs w:val="24"/>
+          <w:lang w:val="en-US"/>
+        </w:rPr>
+      </w:pPr>
+      <w:proofErr w:type="spellStart"/>
+      <w:r>
+        <w:rPr>
+          <w:b/>
+          <w:sz w:val="24"/>
+          <w:szCs w:val="24"/>
+          <w:lang w:val="en-US"/>
+        </w:rPr>
+        <w:t>DataManager</w:t>
+      </w:r>
+      <w:proofErr w:type="spellEnd"/>
+    </w:p>
+    <w:p>
+      <w:pPr>
+        <w:spacing w:line="240" w:lineRule="auto"/>
+        <w:rPr>
+          <w:sz w:val="24"/>
+          <w:szCs w:val="24"/>
+          <w:lang w:val="en-US"/>
+        </w:rPr>
+      </w:pPr>
+      <w:proofErr w:type="gramStart"/>
+      <w:r>
+        <w:rPr>
+          <w:sz w:val="24"/>
+          <w:szCs w:val="24"/>
+          <w:lang w:val="en-US"/>
+        </w:rPr>
+        <w:t>Important class that act as a mediator between most of the other classes and functions in the project.</w:t>
+      </w:r>
+      <w:proofErr w:type="gramEnd"/>
+      <w:r>
+        <w:rPr>
+          <w:sz w:val="24"/>
+          <w:szCs w:val="24"/>
+          <w:lang w:val="en-US"/>
+        </w:rPr>
+        <w:t xml:space="preserve"> It also holds the Observation object that is displayed in the main window.</w:t>
+      </w:r>
+    </w:p>
+    <w:p>
+      <w:pPr>
+        <w:spacing w:line="240" w:lineRule="auto"/>
+        <w:rPr>
+          <w:b/>
+          <w:sz w:val="24"/>
+          <w:szCs w:val="24"/>
+          <w:lang w:val="en-US"/>
+        </w:rPr>
+      </w:pPr>
+      <w:proofErr w:type="spellStart"/>
+      <w:r>
+        <w:rPr>
+          <w:b/>
+          <w:sz w:val="24"/>
+          <w:szCs w:val="24"/>
+          <w:lang w:val="en-US"/>
+        </w:rPr>
+        <w:t>InputManager</w:t>
+      </w:r>
+      <w:proofErr w:type="spellEnd"/>
+    </w:p>
+    <w:p>
+      <w:pPr>
+        <w:spacing w:line="240" w:lineRule="auto"/>
+        <w:rPr>
+          <w:sz w:val="24"/>
+          <w:szCs w:val="24"/>
+          <w:lang w:val="en-US"/>
+        </w:rPr>
+      </w:pPr>
+      <w:proofErr w:type="gramStart"/>
+      <w:r>
+        <w:rPr>
+          <w:sz w:val="24"/>
+          <w:szCs w:val="24"/>
+          <w:lang w:val="en-US"/>
+        </w:rPr>
+        <w:t>Also an important class but not as central.</w:t>
+      </w:r>
+      <w:proofErr w:type="gramEnd"/>
       <w:r>
         <w:rPr>
           <w:sz w:val="24"/>
@@ -730,6 +1241,108 @@
         </w:rPr>
         <w:t xml:space="preserve"> </w:t>
       </w:r>
+      <w:proofErr w:type="gramStart"/>
+      <w:r>
+        <w:rPr>
+          <w:sz w:val="24"/>
+          <w:szCs w:val="24"/>
+          <w:lang w:val="en-US"/>
+        </w:rPr>
+        <w:t>Takes care of anything that relates to the raw data and the input.</w:t>
+      </w:r>
+      <w:proofErr w:type="gramEnd"/>
+      <w:r>
+        <w:rPr>
+          <w:sz w:val="24"/>
+          <w:szCs w:val="24"/>
+          <w:lang w:val="en-US"/>
+        </w:rPr>
+        <w:t xml:space="preserve"> All the backend of “Import data” is located here, </w:t>
+      </w:r>
+      <w:r>
+        <w:rPr>
+          <w:sz w:val="24"/>
+          <w:szCs w:val="24"/>
+          <w:lang w:val="en-US"/>
+        </w:rPr>
+        <w:t>as well</w:t>
+      </w:r>
+      <w:r>
+        <w:rPr>
+          <w:sz w:val="24"/>
+          <w:szCs w:val="24"/>
+          <w:lang w:val="en-US"/>
+        </w:rPr>
+        <w:t xml:space="preserve"> as exporting of metadata.</w:t>
+      </w:r>
+    </w:p>
+    <w:p>
+      <w:pPr>
+        <w:spacing w:line="240" w:lineRule="auto"/>
+        <w:rPr>
+          <w:b/>
+          <w:sz w:val="24"/>
+          <w:szCs w:val="24"/>
+          <w:lang w:val="en-US"/>
+        </w:rPr>
+      </w:pPr>
+      <w:proofErr w:type="spellStart"/>
+      <w:r>
+        <w:rPr>
+          <w:b/>
+          <w:sz w:val="24"/>
+          <w:szCs w:val="24"/>
+          <w:lang w:val="en-US"/>
+        </w:rPr>
+        <w:t>GUIHandler</w:t>
+      </w:r>
+      <w:proofErr w:type="spellEnd"/>
+    </w:p>
+    <w:p>
+      <w:pPr>
+        <w:spacing w:line="240" w:lineRule="auto"/>
+        <w:rPr>
+          <w:sz w:val="24"/>
+          <w:szCs w:val="24"/>
+          <w:lang w:val="en-US"/>
+        </w:rPr>
+      </w:pPr>
+      <w:r>
+        <w:rPr>
+          <w:sz w:val="24"/>
+          <w:szCs w:val="24"/>
+          <w:lang w:val="en-US"/>
+        </w:rPr>
+        <w:t xml:space="preserve">Basically defines the main GUI and its callbacks. All calls to figure files are made from here. </w:t>
+      </w:r>
+      <w:proofErr w:type="gramStart"/>
+      <w:r>
+        <w:rPr>
+          <w:sz w:val="24"/>
+          <w:szCs w:val="24"/>
+          <w:lang w:val="en-US"/>
+        </w:rPr>
+        <w:t xml:space="preserve">Passes data between the </w:t>
+      </w:r>
+      <w:proofErr w:type="spellStart"/>
+      <w:r>
+        <w:rPr>
+          <w:sz w:val="24"/>
+          <w:szCs w:val="24"/>
+          <w:lang w:val="en-US"/>
+        </w:rPr>
+        <w:t>DataManager</w:t>
+      </w:r>
+      <w:proofErr w:type="spellEnd"/>
+      <w:r>
+        <w:rPr>
+          <w:sz w:val="24"/>
+          <w:szCs w:val="24"/>
+          <w:lang w:val="en-US"/>
+        </w:rPr>
+        <w:t xml:space="preserve"> and the figure files.</w:t>
+      </w:r>
+      <w:proofErr w:type="gramEnd"/>
       <w:r>
         <w:rPr>
           <w:sz w:val="24"/>
@@ -748,17 +1361,86 @@
           <w:lang w:val="en-US"/>
         </w:rPr>
       </w:pPr>
-    </w:p>
-    <w:p>
-      <w:pPr>
-        <w:spacing w:line="240" w:lineRule="auto"/>
-        <w:rPr>
-          <w:b/>
-          <w:sz w:val="24"/>
-          <w:szCs w:val="24"/>
-          <w:lang w:val="en-US"/>
-        </w:rPr>
-      </w:pPr>
+      <w:r>
+        <w:rPr>
+          <w:sz w:val="24"/>
+          <w:szCs w:val="24"/>
+          <w:lang w:val="en-US"/>
+        </w:rPr>
+        <w:t>This is also the starting point of the application.</w:t>
+      </w:r>
+    </w:p>
+    <w:p>
+      <w:pPr>
+        <w:spacing w:line="240" w:lineRule="auto"/>
+        <w:rPr>
+          <w:b/>
+          <w:sz w:val="24"/>
+          <w:szCs w:val="24"/>
+          <w:lang w:val="en-US"/>
+        </w:rPr>
+      </w:pPr>
+      <w:r>
+        <w:rPr>
+          <w:b/>
+          <w:sz w:val="24"/>
+          <w:szCs w:val="24"/>
+          <w:lang w:val="en-US"/>
+        </w:rPr>
+        <w:t>Figures</w:t>
+      </w:r>
+    </w:p>
+    <w:p>
+      <w:pPr>
+        <w:spacing w:line="240" w:lineRule="auto"/>
+        <w:rPr>
+          <w:sz w:val="24"/>
+          <w:szCs w:val="24"/>
+          <w:lang w:val="en-US"/>
+        </w:rPr>
+      </w:pPr>
+      <w:r>
+        <w:rPr>
+          <w:sz w:val="24"/>
+          <w:szCs w:val="24"/>
+          <w:lang w:val="en-US"/>
+        </w:rPr>
+        <w:t>There are many different figures, sometimes not perfectly named, but apart from the main window, if you want to do changes to the inter</w:t>
+      </w:r>
+      <w:r>
+        <w:rPr>
+          <w:sz w:val="24"/>
+          <w:szCs w:val="24"/>
+          <w:lang w:val="en-US"/>
+        </w:rPr>
+        <w:t>f</w:t>
+      </w:r>
+      <w:r>
+        <w:rPr>
+          <w:sz w:val="24"/>
+          <w:szCs w:val="24"/>
+          <w:lang w:val="en-US"/>
+        </w:rPr>
+        <w:t>ace among these is the place to look.</w:t>
+      </w:r>
+    </w:p>
+    <w:p>
+      <w:pPr>
+        <w:spacing w:line="240" w:lineRule="auto"/>
+        <w:rPr>
+          <w:sz w:val="24"/>
+          <w:szCs w:val="24"/>
+          <w:lang w:val="en-US"/>
+        </w:rPr>
+      </w:pPr>
+      <w:r>
+        <w:rPr>
+          <w:sz w:val="24"/>
+          <w:szCs w:val="24"/>
+          <w:lang w:val="en-US"/>
+        </w:rPr>
+        <w:t xml:space="preserve"> </w:t>
+      </w:r>
       <w:r>
         <w:rPr>
           <w:sz w:val="24"/>
@@ -1334,6 +2016,7 @@
   <w:style w:type="paragraph" w:default="1" w:styleId="Normal">
     <w:name w:val="Normal"/>
     <w:qFormat/>
+    <w:rsid w:val="007F37D5"/>
   </w:style>
   <w:style w:type="character" w:default="1" w:styleId="DefaultParagraphFont">
     <w:name w:val="Default Paragraph Font"/>

</xml_diff>

<commit_message>
fixed bug in import data
</commit_message>
<xml_diff>
--- a/analysis and design/usermanual.docx
+++ b/analysis and design/usermanual.docx
@@ -548,43 +548,39 @@
           <w:szCs w:val="24"/>
           <w:lang w:val="en-US"/>
         </w:rPr>
-        <w:t xml:space="preserve">. The user needs to select what data type to load (only one type can be loaded at a time) and then which folder to search in. Here it is important to note that the </w:t>
-      </w:r>
-      <w:proofErr w:type="gramStart"/>
-      <w:r>
-        <w:rPr>
-          <w:sz w:val="24"/>
-          <w:szCs w:val="24"/>
-          <w:lang w:val="en-US"/>
-        </w:rPr>
-        <w:t>user do</w:t>
-      </w:r>
-      <w:proofErr w:type="gramEnd"/>
-      <w:r>
-        <w:rPr>
-          <w:sz w:val="24"/>
-          <w:szCs w:val="24"/>
-          <w:lang w:val="en-US"/>
-        </w:rPr>
-        <w:t xml:space="preserve"> not need to select exactly the folder where the data is stored as long as it is a parent folder to the </w:t>
-      </w:r>
-      <w:proofErr w:type="spellStart"/>
-      <w:r>
-        <w:rPr>
-          <w:sz w:val="24"/>
-          <w:szCs w:val="24"/>
-          <w:lang w:val="en-US"/>
-        </w:rPr>
-        <w:t>datafolder</w:t>
-      </w:r>
-      <w:proofErr w:type="spellEnd"/>
-      <w:r>
-        <w:rPr>
-          <w:sz w:val="24"/>
-          <w:szCs w:val="24"/>
-          <w:lang w:val="en-US"/>
-        </w:rPr>
-        <w:t xml:space="preserve">. Then “main” will automatically load all data from all subfolders matching the selected type into the program. </w:t>
+        <w:t>. The user needs to select what data type to load (only one type can be loaded at a time) and then which folder to search in. Here it is important to note that the user do</w:t>
+      </w:r>
+      <w:r>
+        <w:rPr>
+          <w:sz w:val="24"/>
+          <w:szCs w:val="24"/>
+          <w:lang w:val="en-US"/>
+        </w:rPr>
+        <w:t>es</w:t>
+      </w:r>
+      <w:r>
+        <w:rPr>
+          <w:sz w:val="24"/>
+          <w:szCs w:val="24"/>
+          <w:lang w:val="en-US"/>
+        </w:rPr>
+        <w:t xml:space="preserve"> not need to select exactly the folder where the data is stored as long as it is a parent folder to the data</w:t>
+      </w:r>
+      <w:r>
+        <w:rPr>
+          <w:sz w:val="24"/>
+          <w:szCs w:val="24"/>
+          <w:lang w:val="en-US"/>
+        </w:rPr>
+        <w:t xml:space="preserve"> </w:t>
+      </w:r>
+      <w:r>
+        <w:rPr>
+          <w:sz w:val="24"/>
+          <w:szCs w:val="24"/>
+          <w:lang w:val="en-US"/>
+        </w:rPr>
+        <w:t xml:space="preserve">folder. Then “main” will automatically load all data from all subfolders matching the selected type into the program. </w:t>
       </w:r>
     </w:p>
     <w:p>
@@ -869,7 +865,7 @@
         <w:spacing w:line="240" w:lineRule="auto"/>
         <w:rPr>
           <w:b/>
-          <w:sz w:val="24"/>
+          <w:sz w:val="28"/>
           <w:szCs w:val="24"/>
         </w:rPr>
       </w:pPr>
@@ -877,13 +873,13 @@
         <w:rPr>
           <w:b/>
           <w:noProof/>
-          <w:sz w:val="24"/>
+          <w:sz w:val="28"/>
           <w:szCs w:val="24"/>
           <w:lang w:eastAsia="sv-SE"/>
         </w:rPr>
         <w:drawing>
           <wp:inline distT="0" distB="0" distL="0" distR="0">
-            <wp:extent cx="6139617" cy="4743450"/>
+            <wp:extent cx="6143123" cy="4745863"/>
             <wp:effectExtent l="19050" t="0" r="0" b="0"/>
             <wp:docPr id="1" name="Picture 0" descr="classtree.jpg"/>
             <wp:cNvGraphicFramePr>
@@ -905,7 +901,7 @@
                   <pic:spPr>
                     <a:xfrm>
                       <a:off x="0" y="0"/>
-                      <a:ext cx="6143123" cy="4746159"/>
+                      <a:ext cx="6143123" cy="4745863"/>
                     </a:xfrm>
                     <a:prstGeom prst="rect">
                       <a:avLst/>

</xml_diff>

<commit_message>
fixed bug where deleting row in spectro does not work
</commit_message>
<xml_diff>
--- a/analysis and design/usermanual.docx
+++ b/analysis and design/usermanual.docx
@@ -69,23 +69,13 @@
           <w:lang w:val="en-US"/>
         </w:rPr>
       </w:pPr>
-      <w:proofErr w:type="spellStart"/>
-      <w:r>
-        <w:rPr>
-          <w:sz w:val="24"/>
-          <w:szCs w:val="24"/>
-          <w:lang w:val="en-US"/>
-        </w:rPr>
-        <w:t>Matlab</w:t>
-      </w:r>
-      <w:proofErr w:type="spellEnd"/>
-      <w:r>
-        <w:rPr>
-          <w:sz w:val="24"/>
-          <w:szCs w:val="24"/>
-          <w:lang w:val="en-US"/>
-        </w:rPr>
-        <w:t xml:space="preserve"> 12 or later</w:t>
+      <w:r>
+        <w:rPr>
+          <w:sz w:val="24"/>
+          <w:szCs w:val="24"/>
+          <w:lang w:val="en-US"/>
+        </w:rPr>
+        <w:t>Matlab 12 or later</w:t>
       </w:r>
       <w:r>
         <w:rPr>
@@ -300,18 +290,8 @@
           <w:szCs w:val="24"/>
           <w:lang w:val="en-US"/>
         </w:rPr>
-        <w:t xml:space="preserve">Open </w:t>
-      </w:r>
-      <w:proofErr w:type="spellStart"/>
-      <w:r>
-        <w:rPr>
-          <w:sz w:val="24"/>
-          <w:szCs w:val="24"/>
-          <w:lang w:val="en-US"/>
-        </w:rPr>
-        <w:t>matlab</w:t>
-      </w:r>
-      <w:proofErr w:type="spellEnd"/>
+        <w:t>Open matlab</w:t>
+      </w:r>
     </w:p>
     <w:p>
       <w:pPr>
@@ -356,25 +336,7 @@
           <w:szCs w:val="24"/>
           <w:lang w:val="en-US"/>
         </w:rPr>
-        <w:t xml:space="preserve">Done! Launch the program by typing “main” in the </w:t>
-      </w:r>
-      <w:proofErr w:type="spellStart"/>
-      <w:r>
-        <w:rPr>
-          <w:sz w:val="24"/>
-          <w:szCs w:val="24"/>
-          <w:lang w:val="en-US"/>
-        </w:rPr>
-        <w:t>Matlab</w:t>
-      </w:r>
-      <w:proofErr w:type="spellEnd"/>
-      <w:r>
-        <w:rPr>
-          <w:sz w:val="24"/>
-          <w:szCs w:val="24"/>
-          <w:lang w:val="en-US"/>
-        </w:rPr>
-        <w:t xml:space="preserve"> command window</w:t>
+        <w:t>Done! Launch the program by typing “main” in the Matlab command window</w:t>
       </w:r>
     </w:p>
     <w:p>
@@ -432,25 +394,7 @@
           <w:szCs w:val="24"/>
           <w:lang w:val="en-US"/>
         </w:rPr>
-        <w:t xml:space="preserve">As a new user </w:t>
-      </w:r>
-      <w:proofErr w:type="gramStart"/>
-      <w:r>
-        <w:rPr>
-          <w:sz w:val="24"/>
-          <w:szCs w:val="24"/>
-          <w:lang w:val="en-US"/>
-        </w:rPr>
-        <w:t>of ”</w:t>
-      </w:r>
-      <w:proofErr w:type="gramEnd"/>
-      <w:r>
-        <w:rPr>
-          <w:sz w:val="24"/>
-          <w:szCs w:val="24"/>
-          <w:lang w:val="en-US"/>
-        </w:rPr>
-        <w:t xml:space="preserve">main” </w:t>
+        <w:t xml:space="preserve">As a new user of ”main” </w:t>
       </w:r>
       <w:r>
         <w:rPr>
@@ -518,7 +462,7 @@
           <w:szCs w:val="24"/>
           <w:lang w:val="en-US"/>
         </w:rPr>
-        <w:t>This will load the data into a folder system which is a structure that the functionality of the program depends on.</w:t>
+        <w:t>This will load the data into folders structured in a specific hierarchy.</w:t>
       </w:r>
     </w:p>
     <w:p>
@@ -647,19 +591,40 @@
       <w:pPr>
         <w:spacing w:line="240" w:lineRule="auto"/>
         <w:rPr>
-          <w:b/>
-          <w:sz w:val="24"/>
-          <w:szCs w:val="24"/>
-          <w:lang w:val="en-US"/>
-        </w:rPr>
-      </w:pPr>
-      <w:r>
-        <w:rPr>
-          <w:b/>
-          <w:sz w:val="24"/>
-          <w:szCs w:val="24"/>
-          <w:lang w:val="en-US"/>
-        </w:rPr>
+          <w:sz w:val="24"/>
+          <w:szCs w:val="24"/>
+          <w:lang w:val="en-US"/>
+        </w:rPr>
+      </w:pPr>
+    </w:p>
+    <w:p>
+      <w:pPr>
+        <w:spacing w:line="240" w:lineRule="auto"/>
+        <w:rPr>
+          <w:sz w:val="24"/>
+          <w:szCs w:val="24"/>
+          <w:lang w:val="en-US"/>
+        </w:rPr>
+      </w:pPr>
+    </w:p>
+    <w:p>
+      <w:pPr>
+        <w:spacing w:line="240" w:lineRule="auto"/>
+        <w:rPr>
+          <w:b/>
+          <w:sz w:val="24"/>
+          <w:szCs w:val="24"/>
+          <w:lang w:val="en-US"/>
+        </w:rPr>
+      </w:pPr>
+      <w:r>
+        <w:rPr>
+          <w:b/>
+          <w:sz w:val="24"/>
+          <w:szCs w:val="24"/>
+          <w:lang w:val="en-US"/>
+        </w:rPr>
+        <w:lastRenderedPageBreak/>
         <w:t>Exporting</w:t>
       </w:r>
     </w:p>
@@ -678,7 +643,6 @@
           <w:szCs w:val="24"/>
           <w:lang w:val="en-US"/>
         </w:rPr>
-        <w:lastRenderedPageBreak/>
         <w:t>Exporting the data to an excel file is a trivial step, as the data is loaded into the system. The user can simply press “Export” and then select a</w:t>
       </w:r>
       <w:r>
@@ -695,18 +659,8 @@
           <w:szCs w:val="24"/>
           <w:lang w:val="en-US"/>
         </w:rPr>
-        <w:t xml:space="preserve"> </w:t>
-      </w:r>
-      <w:proofErr w:type="spellStart"/>
-      <w:r>
-        <w:rPr>
-          <w:sz w:val="24"/>
-          <w:szCs w:val="24"/>
-          <w:lang w:val="en-US"/>
-        </w:rPr>
-        <w:t>xls</w:t>
-      </w:r>
-      <w:proofErr w:type="spellEnd"/>
+        <w:t xml:space="preserve"> xls</w:t>
+      </w:r>
       <w:r>
         <w:rPr>
           <w:sz w:val="24"/>
@@ -721,25 +675,7 @@
           <w:szCs w:val="24"/>
           <w:lang w:val="en-US"/>
         </w:rPr>
-        <w:t xml:space="preserve">file to export </w:t>
-      </w:r>
-      <w:proofErr w:type="gramStart"/>
-      <w:r>
-        <w:rPr>
-          <w:sz w:val="24"/>
-          <w:szCs w:val="24"/>
-          <w:lang w:val="en-US"/>
-        </w:rPr>
-        <w:t>to,</w:t>
-      </w:r>
-      <w:proofErr w:type="gramEnd"/>
-      <w:r>
-        <w:rPr>
-          <w:sz w:val="24"/>
-          <w:szCs w:val="24"/>
-          <w:lang w:val="en-US"/>
-        </w:rPr>
-        <w:t xml:space="preserve"> this file can either be an existing one or a new file. If the </w:t>
+        <w:t xml:space="preserve">file to export to, this file can either be an existing one or a new file. If the </w:t>
       </w:r>
       <w:r>
         <w:rPr>
@@ -1088,7 +1024,6 @@
           <w:lang w:val="en-US"/>
         </w:rPr>
       </w:pPr>
-      <w:proofErr w:type="spellStart"/>
       <w:r>
         <w:rPr>
           <w:b/>
@@ -1116,7 +1051,6 @@
         </w:rPr>
         <w:t>dapters</w:t>
       </w:r>
-      <w:proofErr w:type="spellEnd"/>
     </w:p>
     <w:p>
       <w:pPr>
@@ -1158,25 +1092,7 @@
           <w:lang w:val="en-US"/>
         </w:rPr>
         <w:br/>
-        <w:t xml:space="preserve">It is important that the output of the </w:t>
-      </w:r>
-      <w:proofErr w:type="spellStart"/>
-      <w:r>
-        <w:rPr>
-          <w:sz w:val="24"/>
-          <w:szCs w:val="24"/>
-          <w:lang w:val="en-US"/>
-        </w:rPr>
-        <w:t>getDataObject</w:t>
-      </w:r>
-      <w:proofErr w:type="spellEnd"/>
-      <w:r>
-        <w:rPr>
-          <w:sz w:val="24"/>
-          <w:szCs w:val="24"/>
-          <w:lang w:val="en-US"/>
-        </w:rPr>
-        <w:t xml:space="preserve"> that is a function in all </w:t>
+        <w:t xml:space="preserve">It is important that the output of the getDataObject that is a function in all </w:t>
       </w:r>
       <w:r>
         <w:rPr>
@@ -1192,25 +1108,7 @@
           <w:szCs w:val="24"/>
           <w:lang w:val="en-US"/>
         </w:rPr>
-        <w:t xml:space="preserve"> is </w:t>
-      </w:r>
-      <w:proofErr w:type="gramStart"/>
-      <w:r>
-        <w:rPr>
-          <w:sz w:val="24"/>
-          <w:szCs w:val="24"/>
-          <w:lang w:val="en-US"/>
-        </w:rPr>
-        <w:t>a</w:t>
-      </w:r>
-      <w:proofErr w:type="gramEnd"/>
-      <w:r>
-        <w:rPr>
-          <w:sz w:val="24"/>
-          <w:szCs w:val="24"/>
-          <w:lang w:val="en-US"/>
-        </w:rPr>
-        <w:t xml:space="preserve"> Observation object.</w:t>
+        <w:t xml:space="preserve"> is a Observation object.</w:t>
       </w:r>
       <w:r>
         <w:rPr>
@@ -1231,7 +1129,6 @@
           <w:lang w:val="en-US"/>
         </w:rPr>
       </w:pPr>
-      <w:proofErr w:type="spellStart"/>
       <w:r>
         <w:rPr>
           <w:b/>
@@ -1241,47 +1138,35 @@
         </w:rPr>
         <w:t>DataManager</w:t>
       </w:r>
-      <w:proofErr w:type="spellEnd"/>
-    </w:p>
-    <w:p>
-      <w:pPr>
-        <w:spacing w:line="240" w:lineRule="auto"/>
-        <w:rPr>
-          <w:sz w:val="24"/>
-          <w:szCs w:val="24"/>
-          <w:lang w:val="en-US"/>
-        </w:rPr>
-      </w:pPr>
-      <w:proofErr w:type="gramStart"/>
-      <w:r>
-        <w:rPr>
-          <w:sz w:val="24"/>
-          <w:szCs w:val="24"/>
-          <w:lang w:val="en-US"/>
-        </w:rPr>
-        <w:t>Important class that act as a mediator between most of the other classes and functions in the project.</w:t>
-      </w:r>
-      <w:proofErr w:type="gramEnd"/>
-      <w:r>
-        <w:rPr>
-          <w:sz w:val="24"/>
-          <w:szCs w:val="24"/>
-          <w:lang w:val="en-US"/>
-        </w:rPr>
-        <w:t xml:space="preserve"> It also holds the Observation object that is displayed in the main window.</w:t>
-      </w:r>
-    </w:p>
-    <w:p>
-      <w:pPr>
-        <w:spacing w:line="240" w:lineRule="auto"/>
-        <w:rPr>
-          <w:b/>
-          <w:sz w:val="24"/>
-          <w:szCs w:val="24"/>
-          <w:lang w:val="en-US"/>
-        </w:rPr>
-      </w:pPr>
-      <w:proofErr w:type="spellStart"/>
+    </w:p>
+    <w:p>
+      <w:pPr>
+        <w:spacing w:line="240" w:lineRule="auto"/>
+        <w:rPr>
+          <w:sz w:val="24"/>
+          <w:szCs w:val="24"/>
+          <w:lang w:val="en-US"/>
+        </w:rPr>
+      </w:pPr>
+      <w:r>
+        <w:rPr>
+          <w:sz w:val="24"/>
+          <w:szCs w:val="24"/>
+          <w:lang w:val="en-US"/>
+        </w:rPr>
+        <w:t>Important class that act as a mediator between most of the other classes and functions in the project. It also holds the Observation object that is displayed in the main window.</w:t>
+      </w:r>
+    </w:p>
+    <w:p>
+      <w:pPr>
+        <w:spacing w:line="240" w:lineRule="auto"/>
+        <w:rPr>
+          <w:b/>
+          <w:sz w:val="24"/>
+          <w:szCs w:val="24"/>
+          <w:lang w:val="en-US"/>
+        </w:rPr>
+      </w:pPr>
       <w:r>
         <w:rPr>
           <w:b/>
@@ -1291,52 +1176,23 @@
         </w:rPr>
         <w:t>InputManager</w:t>
       </w:r>
-      <w:proofErr w:type="spellEnd"/>
-    </w:p>
-    <w:p>
-      <w:pPr>
-        <w:spacing w:line="240" w:lineRule="auto"/>
-        <w:rPr>
-          <w:sz w:val="24"/>
-          <w:szCs w:val="24"/>
-          <w:lang w:val="en-US"/>
-        </w:rPr>
-      </w:pPr>
-      <w:proofErr w:type="gramStart"/>
-      <w:r>
-        <w:rPr>
-          <w:sz w:val="24"/>
-          <w:szCs w:val="24"/>
-          <w:lang w:val="en-US"/>
-        </w:rPr>
-        <w:t>Also an important class but not as central.</w:t>
-      </w:r>
-      <w:proofErr w:type="gramEnd"/>
-      <w:r>
-        <w:rPr>
-          <w:sz w:val="24"/>
-          <w:szCs w:val="24"/>
-          <w:lang w:val="en-US"/>
-        </w:rPr>
-        <w:t xml:space="preserve"> </w:t>
-      </w:r>
-      <w:proofErr w:type="gramStart"/>
-      <w:r>
-        <w:rPr>
-          <w:sz w:val="24"/>
-          <w:szCs w:val="24"/>
-          <w:lang w:val="en-US"/>
-        </w:rPr>
-        <w:t>Takes care of anything that relates to the raw data and the input.</w:t>
-      </w:r>
-      <w:proofErr w:type="gramEnd"/>
-      <w:r>
-        <w:rPr>
-          <w:sz w:val="24"/>
-          <w:szCs w:val="24"/>
-          <w:lang w:val="en-US"/>
-        </w:rPr>
-        <w:t xml:space="preserve"> All the backend of “Import data” is located here, </w:t>
+    </w:p>
+    <w:p>
+      <w:pPr>
+        <w:spacing w:line="240" w:lineRule="auto"/>
+        <w:rPr>
+          <w:sz w:val="24"/>
+          <w:szCs w:val="24"/>
+          <w:lang w:val="en-US"/>
+        </w:rPr>
+      </w:pPr>
+      <w:r>
+        <w:rPr>
+          <w:sz w:val="24"/>
+          <w:szCs w:val="24"/>
+          <w:lang w:val="en-US"/>
+        </w:rPr>
+        <w:t xml:space="preserve">Also an important class but not as central. Takes care of anything that relates to the raw data and the input. All the backend of “Import data” is located here, </w:t>
       </w:r>
       <w:r>
         <w:rPr>
@@ -1365,7 +1221,6 @@
           <w:lang w:val="en-US"/>
         </w:rPr>
       </w:pPr>
-      <w:proofErr w:type="spellStart"/>
       <w:r>
         <w:rPr>
           <w:b/>
@@ -1375,60 +1230,23 @@
         </w:rPr>
         <w:t>GUIHandler</w:t>
       </w:r>
-      <w:proofErr w:type="spellEnd"/>
-    </w:p>
-    <w:p>
-      <w:pPr>
-        <w:spacing w:line="240" w:lineRule="auto"/>
-        <w:rPr>
-          <w:sz w:val="24"/>
-          <w:szCs w:val="24"/>
-          <w:lang w:val="en-US"/>
-        </w:rPr>
-      </w:pPr>
-      <w:r>
-        <w:rPr>
-          <w:sz w:val="24"/>
-          <w:szCs w:val="24"/>
-          <w:lang w:val="en-US"/>
-        </w:rPr>
-        <w:t xml:space="preserve">Basically defines the main GUI and its callbacks. All calls to figure files are made from here. </w:t>
-      </w:r>
-      <w:proofErr w:type="gramStart"/>
-      <w:r>
-        <w:rPr>
-          <w:sz w:val="24"/>
-          <w:szCs w:val="24"/>
-          <w:lang w:val="en-US"/>
-        </w:rPr>
-        <w:t xml:space="preserve">Passes data between the </w:t>
-      </w:r>
-      <w:proofErr w:type="spellStart"/>
-      <w:r>
-        <w:rPr>
-          <w:sz w:val="24"/>
-          <w:szCs w:val="24"/>
-          <w:lang w:val="en-US"/>
-        </w:rPr>
-        <w:t>DataManager</w:t>
-      </w:r>
-      <w:proofErr w:type="spellEnd"/>
-      <w:r>
-        <w:rPr>
-          <w:sz w:val="24"/>
-          <w:szCs w:val="24"/>
-          <w:lang w:val="en-US"/>
-        </w:rPr>
-        <w:t xml:space="preserve"> and the figure files.</w:t>
-      </w:r>
-      <w:proofErr w:type="gramEnd"/>
-      <w:r>
-        <w:rPr>
-          <w:sz w:val="24"/>
-          <w:szCs w:val="24"/>
-          <w:lang w:val="en-US"/>
-        </w:rPr>
-        <w:t xml:space="preserve"> </w:t>
+    </w:p>
+    <w:p>
+      <w:pPr>
+        <w:spacing w:line="240" w:lineRule="auto"/>
+        <w:rPr>
+          <w:sz w:val="24"/>
+          <w:szCs w:val="24"/>
+          <w:lang w:val="en-US"/>
+        </w:rPr>
+      </w:pPr>
+      <w:r>
+        <w:rPr>
+          <w:sz w:val="24"/>
+          <w:szCs w:val="24"/>
+          <w:lang w:val="en-US"/>
+        </w:rPr>
+        <w:t xml:space="preserve">Basically defines the main GUI and its callbacks. All calls to figure files are made from here. Passes data between the DataManager and the figure files. </w:t>
       </w:r>
     </w:p>
     <w:p>
@@ -1538,33 +1356,31 @@
           <w:szCs w:val="24"/>
           <w:lang w:val="en-US"/>
         </w:rPr>
-        <w:t xml:space="preserve">Find the </w:t>
-      </w:r>
-      <w:proofErr w:type="spellStart"/>
-      <w:r>
-        <w:rPr>
-          <w:sz w:val="24"/>
-          <w:szCs w:val="24"/>
-          <w:lang w:val="en-US"/>
-        </w:rPr>
-        <w:t>WeatherDataAdapter</w:t>
-      </w:r>
-      <w:proofErr w:type="spellEnd"/>
-      <w:r>
-        <w:rPr>
-          <w:sz w:val="24"/>
-          <w:szCs w:val="24"/>
-          <w:lang w:val="en-US"/>
-        </w:rPr>
-        <w:t>. This is the only</w:t>
-      </w:r>
-      <w:r>
-        <w:rPr>
-          <w:sz w:val="24"/>
-          <w:szCs w:val="24"/>
-          <w:lang w:val="en-US"/>
-        </w:rPr>
-        <w:t xml:space="preserve"> file changes needs to be made in. First uncomment line 15 and remove or comment line 16. </w:t>
+        <w:t>Find the WeatherDataAdapter. This is the only</w:t>
+      </w:r>
+      <w:r>
+        <w:rPr>
+          <w:sz w:val="24"/>
+          <w:szCs w:val="24"/>
+          <w:lang w:val="en-US"/>
+        </w:rPr>
+        <w:t xml:space="preserve"> file changes needs to be made in. First uncomment line 1</w:t>
+      </w:r>
+      <w:r>
+        <w:rPr>
+          <w:sz w:val="24"/>
+          <w:szCs w:val="24"/>
+          <w:lang w:val="en-US"/>
+        </w:rPr>
+        <w:t>8</w:t>
+      </w:r>
+      <w:r>
+        <w:rPr>
+          <w:sz w:val="24"/>
+          <w:szCs w:val="24"/>
+          <w:lang w:val="en-US"/>
+        </w:rPr>
+        <w:t xml:space="preserve"> and remove or comment line 16. </w:t>
       </w:r>
     </w:p>
     <w:p>
@@ -1588,7 +1404,6 @@
         </w:rPr>
         <w:t xml:space="preserve">Then change </w:t>
       </w:r>
-      <w:proofErr w:type="spellStart"/>
       <w:r>
         <w:rPr>
           <w:rFonts w:ascii="Courier New" w:hAnsi="Courier New" w:cs="Courier New"/>
@@ -1600,7 +1415,6 @@
         </w:rPr>
         <w:t>this.nrOfNewVariables</w:t>
       </w:r>
-      <w:proofErr w:type="spellEnd"/>
       <w:r>
         <w:rPr>
           <w:rFonts w:ascii="Courier New" w:hAnsi="Courier New" w:cs="Courier New"/>
@@ -1619,7 +1433,7 @@
           <w:szCs w:val="24"/>
           <w:lang w:val="en-US"/>
         </w:rPr>
-        <w:t>son row 18</w:t>
+        <w:t>on row 21</w:t>
       </w:r>
       <w:r>
         <w:rPr>
@@ -1629,6 +1443,16 @@
           <w:szCs w:val="24"/>
           <w:lang w:val="en-US"/>
         </w:rPr>
+        <w:t xml:space="preserve"> so</w:t>
+      </w:r>
+      <w:r>
+        <w:rPr>
+          <w:rFonts w:cs="Courier New"/>
+          <w:color w:val="000000"/>
+          <w:sz w:val="24"/>
+          <w:szCs w:val="24"/>
+          <w:lang w:val="en-US"/>
+        </w:rPr>
         <w:t xml:space="preserve"> that it equals 3. It should now work. If not it is in this file you should look to solve potential errors.</w:t>
       </w:r>
     </w:p>
@@ -1729,18 +1553,16 @@
           <w:szCs w:val="24"/>
           <w:lang w:val="en-US"/>
         </w:rPr>
-        <w:t xml:space="preserve">There are no problems introducing new variables or removing existing ones but it is very important that Constants file is update accordingly. In the Constants </w:t>
-      </w:r>
-      <w:proofErr w:type="spellStart"/>
-      <w:r>
-        <w:rPr>
-          <w:sz w:val="24"/>
-          <w:szCs w:val="24"/>
-          <w:lang w:val="en-US"/>
-        </w:rPr>
-        <w:t>enum</w:t>
-      </w:r>
-      <w:proofErr w:type="spellEnd"/>
+        <w:t>There are no problems introducing new variables or removing existing ones but it is very important that Constants file is update accordingly. In the Constants enum</w:t>
+      </w:r>
+      <w:r>
+        <w:rPr>
+          <w:sz w:val="24"/>
+          <w:szCs w:val="24"/>
+          <w:lang w:val="en-US"/>
+        </w:rPr>
+        <w:t>eration</w:t>
+      </w:r>
       <w:r>
         <w:rPr>
           <w:sz w:val="24"/>

</xml_diff>